<commit_message>
Deploy on veeranat.com site configuration.
</commit_message>
<xml_diff>
--- a/vss-docs/VssDB.docx
+++ b/vss-docs/VssDB.docx
@@ -1,9 +1,213 @@
 
 <file path=word/document.xml><?xml version="1.0" encoding="utf-8"?>
-<w:document xmlns:wpc="http://schemas.microsoft.com/office/word/2010/wordprocessingCanvas" xmlns:cx="http://schemas.microsoft.com/office/drawing/2014/chartex" xmlns:cx1="http://schemas.microsoft.com/office/drawing/2015/9/8/chartex" xmlns:cx2="http://schemas.microsoft.com/office/drawing/2015/10/21/chartex" xmlns:cx3="http://schemas.microsoft.com/office/drawing/2016/5/9/chartex" xmlns:cx4="http://schemas.microsoft.com/office/drawing/2016/5/10/chartex" xmlns:cx5="http://schemas.microsoft.com/office/drawing/2016/5/11/chartex" xmlns:cx6="http://schemas.microsoft.com/office/drawing/2016/5/12/chartex" xmlns:cx7="http://schemas.microsoft.com/office/drawing/2016/5/13/chartex" xmlns:cx8="http://schemas.microsoft.com/office/drawing/2016/5/14/chartex" xmlns:mc="http://schemas.openxmlformats.org/markup-compatibility/2006" xmlns:aink="http://schemas.microsoft.com/office/drawing/2016/ink" xmlns:am3d="http://schemas.microsoft.com/office/drawing/2017/model3d" xmlns:o="urn:schemas-microsoft-com:office:office" xmlns:oel="http://schemas.microsoft.com/office/2019/extlst" xmlns:r="http://schemas.openxmlformats.org/officeDocument/2006/relationships" xmlns:m="http://schemas.openxmlformats.org/officeDocument/2006/math" xmlns:v="urn:schemas-microsoft-com:vml" xmlns:wp14="http://schemas.microsoft.com/office/word/2010/wordprocessingDrawing" xmlns:wp="http://schemas.openxmlformats.org/drawingml/2006/wordprocessingDrawing" xmlns:w10="urn:schemas-microsoft-com:office:word" xmlns:w="http://schemas.openxmlformats.org/wordprocessingml/2006/main" xmlns:w14="http://schemas.microsoft.com/office/word/2010/wordml" xmlns:w15="http://schemas.microsoft.com/office/word/2012/wordml" xmlns:w16cex="http://schemas.microsoft.com/office/word/2018/wordml/cex" xmlns:w16cid="http://schemas.microsoft.com/office/word/2016/wordml/cid" xmlns:w16="http://schemas.microsoft.com/office/word/2018/wordml" xmlns:w16du="http://schemas.microsoft.com/office/word/2023/wordml/word16du" xmlns:w16sdtdh="http://schemas.microsoft.com/office/word/2020/wordml/sdtdatahash" xmlns:w16se="http://schemas.microsoft.com/office/word/2015/wordml/symex" xmlns:wpg="http://schemas.microsoft.com/office/word/2010/wordprocessingGroup" xmlns:wpi="http://schemas.microsoft.com/office/word/2010/wordprocessingInk" xmlns:wne="http://schemas.microsoft.com/office/word/2006/wordml" xmlns:wps="http://schemas.microsoft.com/office/word/2010/wordprocessingShape" mc:Ignorable="w14 w15 w16se w16cid w16 w16cex w16sdtdh wp14">
+<w:document xmlns:wpc="http://schemas.microsoft.com/office/word/2010/wordprocessingCanvas" xmlns:cx="http://schemas.microsoft.com/office/drawing/2014/chartex" xmlns:cx1="http://schemas.microsoft.com/office/drawing/2015/9/8/chartex" xmlns:cx2="http://schemas.microsoft.com/office/drawing/2015/10/21/chartex" xmlns:cx3="http://schemas.microsoft.com/office/drawing/2016/5/9/chartex" xmlns:cx4="http://schemas.microsoft.com/office/drawing/2016/5/10/chartex" xmlns:cx5="http://schemas.microsoft.com/office/drawing/2016/5/11/chartex" xmlns:cx6="http://schemas.microsoft.com/office/drawing/2016/5/12/chartex" xmlns:cx7="http://schemas.microsoft.com/office/drawing/2016/5/13/chartex" xmlns:cx8="http://schemas.microsoft.com/office/drawing/2016/5/14/chartex" xmlns:mc="http://schemas.openxmlformats.org/markup-compatibility/2006" xmlns:aink="http://schemas.microsoft.com/office/drawing/2016/ink" xmlns:am3d="http://schemas.microsoft.com/office/drawing/2017/model3d" xmlns:o="urn:schemas-microsoft-com:office:office" xmlns:oel="http://schemas.microsoft.com/office/2019/extlst" xmlns:r="http://schemas.openxmlformats.org/officeDocument/2006/relationships" xmlns:m="http://schemas.openxmlformats.org/officeDocument/2006/math" xmlns:v="urn:schemas-microsoft-com:vml" xmlns:wp14="http://schemas.microsoft.com/office/word/2010/wordprocessingDrawing" xmlns:wp="http://schemas.openxmlformats.org/drawingml/2006/wordprocessingDrawing" xmlns:w10="urn:schemas-microsoft-com:office:word" xmlns:w="http://schemas.openxmlformats.org/wordprocessingml/2006/main" xmlns:w14="http://schemas.microsoft.com/office/word/2010/wordml" xmlns:w15="http://schemas.microsoft.com/office/word/2012/wordml" xmlns:w16cex="http://schemas.microsoft.com/office/word/2018/wordml/cex" xmlns:w16cid="http://schemas.microsoft.com/office/word/2016/wordml/cid" xmlns:w16="http://schemas.microsoft.com/office/word/2018/wordml" xmlns:w16sdtdh="http://schemas.microsoft.com/office/word/2020/wordml/sdtdatahash" xmlns:w16se="http://schemas.microsoft.com/office/word/2015/wordml/symex" xmlns:wpg="http://schemas.microsoft.com/office/word/2010/wordprocessingGroup" xmlns:wpi="http://schemas.microsoft.com/office/word/2010/wordprocessingInk" xmlns:wne="http://schemas.microsoft.com/office/word/2006/wordml" xmlns:wps="http://schemas.microsoft.com/office/word/2010/wordprocessingShape" mc:Ignorable="w14 w15 w16se w16cid w16 w16cex w16sdtdh wp14">
   <w:body>
     <w:p>
+      <w:pPr>
+        <w:rPr>
+          <w:noProof/>
+        </w:rPr>
+      </w:pPr>
       <w:r>
+        <w:rPr>
+          <w:noProof/>
+        </w:rPr>
+        <w:t>Veeranat DB site</w:t>
+      </w:r>
+    </w:p>
+    <w:p>
+      <w:pPr>
+        <w:rPr>
+          <w:noProof/>
+        </w:rPr>
+      </w:pPr>
+      <w:r>
+        <w:rPr>
+          <w:noProof/>
+        </w:rPr>
+        <w:drawing>
+          <wp:inline distT="0" distB="0" distL="0" distR="0" wp14:anchorId="3621819C" wp14:editId="14D36E57">
+            <wp:extent cx="5943600" cy="1575435"/>
+            <wp:effectExtent l="0" t="0" r="0" b="5715"/>
+            <wp:docPr id="555736296" name="Picture 1" descr="A screen shot of a login box&#10;&#10;Description automatically generated"/>
+            <wp:cNvGraphicFramePr>
+              <a:graphicFrameLocks xmlns:a="http://schemas.openxmlformats.org/drawingml/2006/main" noChangeAspect="1"/>
+            </wp:cNvGraphicFramePr>
+            <a:graphic xmlns:a="http://schemas.openxmlformats.org/drawingml/2006/main">
+              <a:graphicData uri="http://schemas.openxmlformats.org/drawingml/2006/picture">
+                <pic:pic xmlns:pic="http://schemas.openxmlformats.org/drawingml/2006/picture">
+                  <pic:nvPicPr>
+                    <pic:cNvPr id="555736296" name="Picture 1" descr="A screen shot of a login box&#10;&#10;Description automatically generated"/>
+                    <pic:cNvPicPr/>
+                  </pic:nvPicPr>
+                  <pic:blipFill>
+                    <a:blip r:embed="rId4"/>
+                    <a:stretch>
+                      <a:fillRect/>
+                    </a:stretch>
+                  </pic:blipFill>
+                  <pic:spPr>
+                    <a:xfrm>
+                      <a:off x="0" y="0"/>
+                      <a:ext cx="5943600" cy="1575435"/>
+                    </a:xfrm>
+                    <a:prstGeom prst="rect">
+                      <a:avLst/>
+                    </a:prstGeom>
+                  </pic:spPr>
+                </pic:pic>
+              </a:graphicData>
+            </a:graphic>
+          </wp:inline>
+        </w:drawing>
+      </w:r>
+    </w:p>
+    <w:p>
+      <w:pPr>
+        <w:rPr>
+          <w:noProof/>
+        </w:rPr>
+      </w:pPr>
+    </w:p>
+    <w:p>
+      <w:pPr>
+        <w:rPr>
+          <w:noProof/>
+        </w:rPr>
+      </w:pPr>
+      <w:r>
+        <w:rPr>
+          <w:noProof/>
+        </w:rPr>
+        <w:t>DB name: veerjwhf_vssdb</w:t>
+      </w:r>
+    </w:p>
+    <w:p>
+      <w:pPr>
+        <w:rPr>
+          <w:noProof/>
+        </w:rPr>
+      </w:pPr>
+      <w:r>
+        <w:rPr>
+          <w:noProof/>
+        </w:rPr>
+        <w:t xml:space="preserve">DB user: </w:t>
+      </w:r>
+      <w:r>
+        <w:rPr>
+          <w:noProof/>
+        </w:rPr>
+        <w:t>veerjwhf_</w:t>
+      </w:r>
+      <w:r>
+        <w:rPr>
+          <w:noProof/>
+        </w:rPr>
+        <w:t>vsskora</w:t>
+      </w:r>
+    </w:p>
+    <w:p>
+      <w:pPr>
+        <w:rPr>
+          <w:noProof/>
+        </w:rPr>
+      </w:pPr>
+      <w:r>
+        <w:rPr>
+          <w:noProof/>
+        </w:rPr>
+        <w:t>DB pwd: pnpp65</w:t>
+      </w:r>
+    </w:p>
+    <w:p>
+      <w:pPr>
+        <w:rPr>
+          <w:noProof/>
+        </w:rPr>
+      </w:pPr>
+      <w:r>
+        <w:rPr>
+          <w:noProof/>
+        </w:rPr>
+        <w:drawing>
+          <wp:inline distT="0" distB="0" distL="0" distR="0" wp14:anchorId="062E6AAB" wp14:editId="3A870578">
+            <wp:extent cx="5943600" cy="2269490"/>
+            <wp:effectExtent l="0" t="0" r="0" b="0"/>
+            <wp:docPr id="1508443731" name="Picture 1" descr="A screenshot of a computer&#10;&#10;Description automatically generated"/>
+            <wp:cNvGraphicFramePr>
+              <a:graphicFrameLocks xmlns:a="http://schemas.openxmlformats.org/drawingml/2006/main" noChangeAspect="1"/>
+            </wp:cNvGraphicFramePr>
+            <a:graphic xmlns:a="http://schemas.openxmlformats.org/drawingml/2006/main">
+              <a:graphicData uri="http://schemas.openxmlformats.org/drawingml/2006/picture">
+                <pic:pic xmlns:pic="http://schemas.openxmlformats.org/drawingml/2006/picture">
+                  <pic:nvPicPr>
+                    <pic:cNvPr id="1508443731" name="Picture 1" descr="A screenshot of a computer&#10;&#10;Description automatically generated"/>
+                    <pic:cNvPicPr/>
+                  </pic:nvPicPr>
+                  <pic:blipFill>
+                    <a:blip r:embed="rId5"/>
+                    <a:stretch>
+                      <a:fillRect/>
+                    </a:stretch>
+                  </pic:blipFill>
+                  <pic:spPr>
+                    <a:xfrm>
+                      <a:off x="0" y="0"/>
+                      <a:ext cx="5943600" cy="2269490"/>
+                    </a:xfrm>
+                    <a:prstGeom prst="rect">
+                      <a:avLst/>
+                    </a:prstGeom>
+                  </pic:spPr>
+                </pic:pic>
+              </a:graphicData>
+            </a:graphic>
+          </wp:inline>
+        </w:drawing>
+      </w:r>
+    </w:p>
+    <w:p>
+      <w:pPr>
+        <w:rPr>
+          <w:noProof/>
+        </w:rPr>
+      </w:pPr>
+    </w:p>
+    <w:p>
+      <w:pPr>
+        <w:rPr>
+          <w:noProof/>
+        </w:rPr>
+      </w:pPr>
+    </w:p>
+    <w:p>
+      <w:pPr>
+        <w:rPr>
+          <w:noProof/>
+        </w:rPr>
+      </w:pPr>
+    </w:p>
+    <w:p>
+      <w:pPr>
+        <w:rPr>
+          <w:noProof/>
+        </w:rPr>
+      </w:pPr>
+    </w:p>
+    <w:p>
+      <w:pPr>
+        <w:rPr>
+          <w:noProof/>
+        </w:rPr>
+      </w:pPr>
+    </w:p>
+    <w:p>
+      <w:r>
+        <w:rPr>
+          <w:noProof/>
+        </w:rPr>
+        <w:lastRenderedPageBreak/>
         <w:drawing>
           <wp:inline distT="0" distB="0" distL="0" distR="0" wp14:anchorId="285314B2" wp14:editId="101ADE21">
             <wp:extent cx="5677692" cy="1533739"/>
@@ -20,7 +224,7 @@
                     <pic:cNvPicPr/>
                   </pic:nvPicPr>
                   <pic:blipFill>
-                    <a:blip r:embed="rId4"/>
+                    <a:blip r:embed="rId6"/>
                     <a:stretch>
                       <a:fillRect/>
                     </a:stretch>
@@ -45,6 +249,9 @@
     <w:p/>
     <w:p>
       <w:r>
+        <w:rPr>
+          <w:noProof/>
+        </w:rPr>
         <w:drawing>
           <wp:inline distT="0" distB="0" distL="0" distR="0" wp14:anchorId="10EE2D95" wp14:editId="261EF029">
             <wp:extent cx="5943600" cy="1679575"/>
@@ -61,7 +268,7 @@
                     <pic:cNvPicPr/>
                   </pic:nvPicPr>
                   <pic:blipFill>
-                    <a:blip r:embed="rId5"/>
+                    <a:blip r:embed="rId7"/>
                     <a:stretch>
                       <a:fillRect/>
                     </a:stretch>

</xml_diff>